<commit_message>
tambah cover: EP02 SOP Penanganan Obat Rusak
</commit_message>
<xml_diff>
--- a/ukp/3.10_Kefarmasian/EP 02/SOP Penanganan Obat Kadaluarsa Atau Rusak.docx
+++ b/ukp/3.10_Kefarmasian/EP 02/SOP Penanganan Obat Kadaluarsa Atau Rusak.docx
@@ -2,6 +2,707 @@
 <file path=word/document.xml><?xml version="1.0" encoding="utf-8"?>
 <w:document xmlns:wpc="http://schemas.microsoft.com/office/word/2010/wordprocessingCanvas" xmlns:mc="http://schemas.openxmlformats.org/markup-compatibility/2006" xmlns:o="urn:schemas-microsoft-com:office:office" xmlns:r="http://schemas.openxmlformats.org/officeDocument/2006/relationships" xmlns:m="http://schemas.openxmlformats.org/officeDocument/2006/math" xmlns:v="urn:schemas-microsoft-com:vml" xmlns:wp14="http://schemas.microsoft.com/office/word/2010/wordprocessingDrawing" xmlns:wp="http://schemas.openxmlformats.org/drawingml/2006/wordprocessingDrawing" xmlns:w="http://schemas.openxmlformats.org/wordprocessingml/2006/main" xmlns:w14="http://schemas.microsoft.com/office/word/2010/wordml" xmlns:w10="urn:schemas-microsoft-com:office:word" xmlns:w15="http://schemas.microsoft.com/office/word/2012/wordml" xmlns:wpg="http://schemas.microsoft.com/office/word/2010/wordprocessingGroup" xmlns:wpi="http://schemas.microsoft.com/office/word/2010/wordprocessingInk" xmlns:wne="http://schemas.microsoft.com/office/word/2006/wordml" xmlns:wps="http://schemas.microsoft.com/office/word/2010/wordprocessingShape" xmlns:wpsCustomData="http://www.wps.cn/officeDocument/2013/wpsCustomData" mc:Ignorable="w14 w15 wp14">
   <w:body>
+    <w:tbl>
+      <w:tblPr>
+        <w:tblStyle w:val="3"/>
+        <w:tblW w:w="0" w:type="auto"/>
+        <w:tblInd w:w="0" w:type="dxa"/>
+        <w:tblLayout w:type="autofit"/>
+        <w:tblCellMar>
+          <w:top w:w="0" w:type="dxa"/>
+          <w:left w:w="108" w:type="dxa"/>
+          <w:bottom w:w="0" w:type="dxa"/>
+          <w:right w:w="108" w:type="dxa"/>
+        </w:tblCellMar>
+      </w:tblPr>
+      <w:tblGrid>
+        <w:gridCol w:w="2376"/>
+        <w:gridCol w:w="4820"/>
+        <w:gridCol w:w="2047"/>
+      </w:tblGrid>
+      <w:tr>
+        <w:tblPrEx>
+          <w:tblCellMar>
+            <w:top w:w="0" w:type="dxa"/>
+            <w:left w:w="108" w:type="dxa"/>
+            <w:bottom w:w="0" w:type="dxa"/>
+            <w:right w:w="108" w:type="dxa"/>
+          </w:tblCellMar>
+        </w:tblPrEx>
+        <w:tc>
+          <w:tcPr>
+            <w:tcW w:w="2376" w:type="dxa"/>
+            <w:noWrap w:val="0"/>
+            <w:vAlign w:val="top"/>
+          </w:tcPr>
+          <w:p>
+            <w:pPr>
+              <w:spacing w:after="0" w:line="240" w:lineRule="auto"/>
+              <w:ind w:left="0" w:right="0" w:firstLine="0"/>
+              <w:jc w:val="left"/>
+              <w:rPr>
+                <w:rFonts w:ascii="Bookman Old Style" w:hAnsi="Bookman Old Style" w:cs="Arial"/>
+              </w:rPr>
+            </w:pPr>
+            <w:r>
+              <w:rPr>
+                <w:rFonts w:ascii="Bookman Old Style" w:hAnsi="Bookman Old Style" w:eastAsia="Times New Roman" w:cs="Arial"/>
+                <w:lang w:val="en-GB" w:eastAsia="en-GB"/>
+              </w:rPr>
+              <w:br w:type="page"/>
+            </w:r>
+            <w:r>
+              <w:rPr>
+                <w:rFonts w:ascii="Arial" w:hAnsi="Arial" w:cs="Arial"/>
+              </w:rPr>
+              <w:drawing>
+                <wp:anchor distT="0" distB="0" distL="114300" distR="114300" simplePos="0" relativeHeight="251670528" behindDoc="0" locked="0" layoutInCell="1" allowOverlap="1">
+                  <wp:simplePos x="0" y="0"/>
+                  <wp:positionH relativeFrom="column">
+                    <wp:posOffset>123825</wp:posOffset>
+                  </wp:positionH>
+                  <wp:positionV relativeFrom="paragraph">
+                    <wp:posOffset>294005</wp:posOffset>
+                  </wp:positionV>
+                  <wp:extent cx="1278890" cy="1259840"/>
+                  <wp:effectExtent l="0" t="0" r="16510" b="16510"/>
+                  <wp:wrapNone/>
+                  <wp:docPr id="5" name="Picture 4" descr="Description: http://bintankab.go.id/master/wp-content/uploads/2013/05/bintan.png"/>
+                  <wp:cNvGraphicFramePr>
+                    <a:graphicFrameLocks xmlns:a="http://schemas.openxmlformats.org/drawingml/2006/main" noChangeAspect="1"/>
+                  </wp:cNvGraphicFramePr>
+                  <a:graphic xmlns:a="http://schemas.openxmlformats.org/drawingml/2006/main">
+                    <a:graphicData uri="http://schemas.openxmlformats.org/drawingml/2006/picture">
+                      <pic:pic xmlns:pic="http://schemas.openxmlformats.org/drawingml/2006/picture">
+                        <pic:nvPicPr>
+                          <pic:cNvPr id="5" name="Picture 4" descr="Description: http://bintankab.go.id/master/wp-content/uploads/2013/05/bintan.png"/>
+                          <pic:cNvPicPr>
+                            <a:picLocks noChangeAspect="1"/>
+                          </pic:cNvPicPr>
+                        </pic:nvPicPr>
+                        <pic:blipFill>
+                          <a:blip r:embed="rId6" r:link="rId7"/>
+                          <a:stretch>
+                            <a:fillRect/>
+                          </a:stretch>
+                        </pic:blipFill>
+                        <pic:spPr>
+                          <a:xfrm>
+                            <a:off x="0" y="0"/>
+                            <a:ext cx="1278890" cy="1259840"/>
+                          </a:xfrm>
+                          <a:prstGeom prst="rect">
+                            <a:avLst/>
+                          </a:prstGeom>
+                          <a:noFill/>
+                          <a:ln>
+                            <a:noFill/>
+                          </a:ln>
+                        </pic:spPr>
+                      </pic:pic>
+                    </a:graphicData>
+                  </a:graphic>
+                </wp:anchor>
+              </w:drawing>
+            </w:r>
+          </w:p>
+        </w:tc>
+        <w:tc>
+          <w:tcPr>
+            <w:tcW w:w="4820" w:type="dxa"/>
+            <w:noWrap w:val="0"/>
+            <w:vAlign w:val="top"/>
+          </w:tcPr>
+          <w:p>
+            <w:pPr>
+              <w:jc w:val="center"/>
+              <w:rPr>
+                <w:rFonts w:ascii="Bookman Old Style" w:hAnsi="Bookman Old Style" w:cs="Arial"/>
+              </w:rPr>
+            </w:pPr>
+          </w:p>
+        </w:tc>
+        <w:tc>
+          <w:tcPr>
+            <w:tcW w:w="2047" w:type="dxa"/>
+            <w:noWrap w:val="0"/>
+            <w:vAlign w:val="top"/>
+          </w:tcPr>
+          <w:p>
+            <w:pPr>
+              <w:jc w:val="center"/>
+              <w:rPr>
+                <w:rFonts w:ascii="Bookman Old Style" w:hAnsi="Bookman Old Style" w:cs="Arial"/>
+              </w:rPr>
+            </w:pPr>
+            <w:r>
+              <w:rPr>
+                <w:rFonts w:ascii="Arial" w:hAnsi="Arial" w:cs="Arial"/>
+              </w:rPr>
+              <w:drawing>
+                <wp:anchor distT="0" distB="0" distL="114300" distR="114300" simplePos="0" relativeHeight="251671552" behindDoc="0" locked="0" layoutInCell="1" allowOverlap="1">
+                  <wp:simplePos x="0" y="0"/>
+                  <wp:positionH relativeFrom="column">
+                    <wp:posOffset>42545</wp:posOffset>
+                  </wp:positionH>
+                  <wp:positionV relativeFrom="paragraph">
+                    <wp:posOffset>105410</wp:posOffset>
+                  </wp:positionV>
+                  <wp:extent cx="1095375" cy="1133475"/>
+                  <wp:effectExtent l="0" t="0" r="9525" b="9525"/>
+                  <wp:wrapSquare wrapText="bothSides"/>
+                  <wp:docPr id="6" name="Picture 1"/>
+                  <wp:cNvGraphicFramePr>
+                    <a:graphicFrameLocks xmlns:a="http://schemas.openxmlformats.org/drawingml/2006/main" noChangeAspect="1"/>
+                  </wp:cNvGraphicFramePr>
+                  <a:graphic xmlns:a="http://schemas.openxmlformats.org/drawingml/2006/main">
+                    <a:graphicData uri="http://schemas.openxmlformats.org/drawingml/2006/picture">
+                      <pic:pic xmlns:pic="http://schemas.openxmlformats.org/drawingml/2006/picture">
+                        <pic:nvPicPr>
+                          <pic:cNvPr id="6" name="Picture 1"/>
+                          <pic:cNvPicPr>
+                            <a:picLocks noChangeAspect="1"/>
+                          </pic:cNvPicPr>
+                        </pic:nvPicPr>
+                        <pic:blipFill>
+                          <a:blip r:embed="rId8"/>
+                          <a:stretch>
+                            <a:fillRect/>
+                          </a:stretch>
+                        </pic:blipFill>
+                        <pic:spPr>
+                          <a:xfrm>
+                            <a:off x="0" y="0"/>
+                            <a:ext cx="1095375" cy="1133475"/>
+                          </a:xfrm>
+                          <a:prstGeom prst="rect">
+                            <a:avLst/>
+                          </a:prstGeom>
+                          <a:noFill/>
+                          <a:ln>
+                            <a:noFill/>
+                          </a:ln>
+                        </pic:spPr>
+                      </pic:pic>
+                    </a:graphicData>
+                  </a:graphic>
+                </wp:anchor>
+              </w:drawing>
+            </w:r>
+          </w:p>
+        </w:tc>
+      </w:tr>
+    </w:tbl>
+    <w:p>
+      <w:pPr>
+        <w:jc w:val="center"/>
+        <w:rPr>
+          <w:rFonts w:ascii="Bookman Old Style" w:hAnsi="Bookman Old Style" w:cs="Arial"/>
+        </w:rPr>
+      </w:pPr>
+    </w:p>
+    <w:p>
+      <w:pPr>
+        <w:jc w:val="center"/>
+        <w:rPr>
+          <w:rFonts w:ascii="Bookman Old Style" w:hAnsi="Bookman Old Style" w:cs="Arial"/>
+        </w:rPr>
+      </w:pPr>
+    </w:p>
+    <w:p>
+      <w:pPr>
+        <w:jc w:val="center"/>
+        <w:rPr>
+          <w:rFonts w:ascii="Bookman Old Style" w:hAnsi="Bookman Old Style" w:cs="Arial"/>
+          <w:b/>
+          <w:bCs/>
+          <w:sz w:val="40"/>
+        </w:rPr>
+      </w:pPr>
+    </w:p>
+    <w:p>
+      <w:pPr>
+        <w:jc w:val="center"/>
+        <w:rPr>
+          <w:rFonts w:ascii="Bookman Old Style" w:hAnsi="Bookman Old Style" w:cs="Arial"/>
+          <w:b/>
+          <w:bCs/>
+          <w:sz w:val="40"/>
+        </w:rPr>
+      </w:pPr>
+      <w:r>
+        <w:rPr>
+          <w:rFonts w:ascii="Bookman Old Style" w:hAnsi="Bookman Old Style" w:cs="Arial"/>
+          <w:b/>
+          <w:bCs/>
+          <w:sz w:val="40"/>
+        </w:rPr>
+        <w:t>Standard Operasional Procedure (SOP)</w:t>
+      </w:r>
+    </w:p>
+    <w:p>
+      <w:pPr>
+        <w:ind w:left="0" w:leftChars="0" w:hanging="87" w:firstLineChars="0"/>
+        <w:jc w:val="center"/>
+        <w:rPr>
+          <w:rFonts w:ascii="Bookman Old Style" w:hAnsi="Bookman Old Style" w:cs="Arial"/>
+          <w:b/>
+          <w:sz w:val="40"/>
+          <w:szCs w:val="40"/>
+        </w:rPr>
+      </w:pPr>
+      <w:r>
+        <w:rPr>
+          <w:rFonts w:hint="default" w:ascii="Bookman Old Style" w:hAnsi="Bookman Old Style" w:cs="Arial"/>
+          <w:b/>
+          <w:sz w:val="40"/>
+          <w:szCs w:val="40"/>
+        </w:rPr>
+        <w:t>Penanganan Obat Kadaluarsa Atau Rusak</w:t>
+      </w:r>
+    </w:p>
+    <w:tbl>
+      <w:tblPr>
+        <w:tblStyle w:val="3"/>
+        <w:tblW w:w="0" w:type="auto"/>
+        <w:tblInd w:w="2093" w:type="dxa"/>
+        <w:tblBorders>
+          <w:top w:val="single" w:color="000000" w:sz="4" w:space="0"/>
+          <w:left w:val="single" w:color="000000" w:sz="4" w:space="0"/>
+          <w:bottom w:val="single" w:color="000000" w:sz="4" w:space="0"/>
+          <w:right w:val="single" w:color="000000" w:sz="4" w:space="0"/>
+          <w:insideH w:val="single" w:color="000000" w:sz="4" w:space="0"/>
+          <w:insideV w:val="single" w:color="000000" w:sz="4" w:space="0"/>
+        </w:tblBorders>
+        <w:tblLayout w:type="autofit"/>
+        <w:tblCellMar>
+          <w:top w:w="0" w:type="dxa"/>
+          <w:left w:w="108" w:type="dxa"/>
+          <w:bottom w:w="0" w:type="dxa"/>
+          <w:right w:w="108" w:type="dxa"/>
+        </w:tblCellMar>
+      </w:tblPr>
+      <w:tblGrid>
+        <w:gridCol w:w="2511"/>
+        <w:gridCol w:w="2693"/>
+      </w:tblGrid>
+      <w:tr>
+        <w:tblPrEx>
+          <w:tblBorders>
+            <w:top w:val="single" w:color="000000" w:sz="4" w:space="0"/>
+            <w:left w:val="single" w:color="000000" w:sz="4" w:space="0"/>
+            <w:bottom w:val="single" w:color="000000" w:sz="4" w:space="0"/>
+            <w:right w:val="single" w:color="000000" w:sz="4" w:space="0"/>
+            <w:insideH w:val="single" w:color="000000" w:sz="4" w:space="0"/>
+            <w:insideV w:val="single" w:color="000000" w:sz="4" w:space="0"/>
+          </w:tblBorders>
+          <w:tblCellMar>
+            <w:top w:w="0" w:type="dxa"/>
+            <w:left w:w="108" w:type="dxa"/>
+            <w:bottom w:w="0" w:type="dxa"/>
+            <w:right w:w="108" w:type="dxa"/>
+          </w:tblCellMar>
+        </w:tblPrEx>
+        <w:tc>
+          <w:tcPr>
+            <w:tcW w:w="1796" w:type="dxa"/>
+            <w:noWrap w:val="0"/>
+            <w:vAlign w:val="top"/>
+          </w:tcPr>
+          <w:p>
+            <w:pPr>
+              <w:spacing w:after="0" w:line="240" w:lineRule="auto"/>
+              <w:rPr>
+                <w:rFonts w:ascii="Bookman Old Style" w:hAnsi="Bookman Old Style" w:cs="Arial"/>
+                <w:b/>
+                <w:sz w:val="20"/>
+                <w:szCs w:val="20"/>
+              </w:rPr>
+            </w:pPr>
+            <w:r>
+              <w:rPr>
+                <w:rFonts w:ascii="Bookman Old Style" w:hAnsi="Bookman Old Style" w:cs="Arial"/>
+                <w:b/>
+                <w:sz w:val="20"/>
+                <w:szCs w:val="20"/>
+              </w:rPr>
+              <w:t>Nomor        :</w:t>
+            </w:r>
+          </w:p>
+        </w:tc>
+        <w:tc>
+          <w:tcPr>
+            <w:tcW w:w="2693" w:type="dxa"/>
+            <w:noWrap w:val="0"/>
+            <w:vAlign w:val="top"/>
+          </w:tcPr>
+          <w:p>
+            <w:pPr>
+              <w:spacing w:line="240" w:lineRule="auto"/>
+              <w:rPr>
+                <w:rFonts w:hint="default" w:ascii="Bookman Old Style" w:hAnsi="Bookman Old Style" w:cs="Arial"/>
+                <w:lang w:val="en-US"/>
+              </w:rPr>
+            </w:pPr>
+            <w:r>
+              <w:rPr>
+                <w:rFonts w:hint="default" w:ascii="Bookman Old Style" w:hAnsi="Bookman Old Style" w:cs="Arial"/>
+                <w:lang w:val="en-US"/>
+              </w:rPr>
+              <w:t>362/SOP/3/2024</w:t>
+            </w:r>
+          </w:p>
+        </w:tc>
+      </w:tr>
+      <w:tr>
+        <w:tblPrEx>
+          <w:tblBorders>
+            <w:top w:val="single" w:color="000000" w:sz="4" w:space="0"/>
+            <w:left w:val="single" w:color="000000" w:sz="4" w:space="0"/>
+            <w:bottom w:val="single" w:color="000000" w:sz="4" w:space="0"/>
+            <w:right w:val="single" w:color="000000" w:sz="4" w:space="0"/>
+            <w:insideH w:val="single" w:color="000000" w:sz="4" w:space="0"/>
+            <w:insideV w:val="single" w:color="000000" w:sz="4" w:space="0"/>
+          </w:tblBorders>
+          <w:tblCellMar>
+            <w:top w:w="0" w:type="dxa"/>
+            <w:left w:w="108" w:type="dxa"/>
+            <w:bottom w:w="0" w:type="dxa"/>
+            <w:right w:w="108" w:type="dxa"/>
+          </w:tblCellMar>
+        </w:tblPrEx>
+        <w:tc>
+          <w:tcPr>
+            <w:tcW w:w="1796" w:type="dxa"/>
+            <w:noWrap w:val="0"/>
+            <w:vAlign w:val="top"/>
+          </w:tcPr>
+          <w:p>
+            <w:pPr>
+              <w:spacing w:after="0" w:line="240" w:lineRule="auto"/>
+              <w:rPr>
+                <w:rFonts w:ascii="Bookman Old Style" w:hAnsi="Bookman Old Style" w:cs="Arial"/>
+                <w:b/>
+                <w:sz w:val="20"/>
+                <w:szCs w:val="20"/>
+              </w:rPr>
+            </w:pPr>
+            <w:r>
+              <w:rPr>
+                <w:rFonts w:ascii="Bookman Old Style" w:hAnsi="Bookman Old Style" w:cs="Arial"/>
+                <w:b/>
+                <w:sz w:val="20"/>
+                <w:szCs w:val="20"/>
+              </w:rPr>
+              <w:t>Revisi Ke    :</w:t>
+            </w:r>
+          </w:p>
+        </w:tc>
+        <w:tc>
+          <w:tcPr>
+            <w:tcW w:w="2693" w:type="dxa"/>
+            <w:noWrap w:val="0"/>
+            <w:vAlign w:val="top"/>
+          </w:tcPr>
+          <w:p>
+            <w:pPr>
+              <w:spacing w:line="240" w:lineRule="auto"/>
+              <w:rPr>
+                <w:rFonts w:hint="default" w:ascii="Bookman Old Style" w:hAnsi="Bookman Old Style" w:cs="Arial"/>
+                <w:lang w:val="en-US"/>
+              </w:rPr>
+            </w:pPr>
+            <w:r>
+              <w:rPr>
+                <w:rFonts w:hint="default" w:ascii="Bookman Old Style" w:hAnsi="Bookman Old Style" w:cs="Arial"/>
+                <w:lang w:val="en-US"/>
+              </w:rPr>
+              <w:t>00</w:t>
+            </w:r>
+          </w:p>
+        </w:tc>
+      </w:tr>
+      <w:tr>
+        <w:tblPrEx>
+          <w:tblBorders>
+            <w:top w:val="single" w:color="000000" w:sz="4" w:space="0"/>
+            <w:left w:val="single" w:color="000000" w:sz="4" w:space="0"/>
+            <w:bottom w:val="single" w:color="000000" w:sz="4" w:space="0"/>
+            <w:right w:val="single" w:color="000000" w:sz="4" w:space="0"/>
+            <w:insideH w:val="single" w:color="000000" w:sz="4" w:space="0"/>
+            <w:insideV w:val="single" w:color="000000" w:sz="4" w:space="0"/>
+          </w:tblBorders>
+          <w:tblCellMar>
+            <w:top w:w="0" w:type="dxa"/>
+            <w:left w:w="108" w:type="dxa"/>
+            <w:bottom w:w="0" w:type="dxa"/>
+            <w:right w:w="108" w:type="dxa"/>
+          </w:tblCellMar>
+        </w:tblPrEx>
+        <w:tc>
+          <w:tcPr>
+            <w:tcW w:w="1796" w:type="dxa"/>
+            <w:noWrap w:val="0"/>
+            <w:vAlign w:val="top"/>
+          </w:tcPr>
+          <w:p>
+            <w:pPr>
+              <w:spacing w:after="0" w:line="240" w:lineRule="auto"/>
+              <w:rPr>
+                <w:rFonts w:ascii="Bookman Old Style" w:hAnsi="Bookman Old Style" w:cs="Arial"/>
+                <w:b/>
+                <w:sz w:val="20"/>
+                <w:szCs w:val="20"/>
+              </w:rPr>
+            </w:pPr>
+            <w:r>
+              <w:rPr>
+                <w:rFonts w:ascii="Bookman Old Style" w:hAnsi="Bookman Old Style" w:cs="Arial"/>
+                <w:b/>
+                <w:sz w:val="20"/>
+                <w:szCs w:val="20"/>
+              </w:rPr>
+              <w:t>Berlaku Tgl:</w:t>
+            </w:r>
+          </w:p>
+        </w:tc>
+        <w:tc>
+          <w:tcPr>
+            <w:tcW w:w="2693" w:type="dxa"/>
+            <w:noWrap w:val="0"/>
+            <w:vAlign w:val="top"/>
+          </w:tcPr>
+          <w:p>
+            <w:pPr>
+              <w:spacing w:line="240" w:lineRule="auto"/>
+              <w:rPr>
+                <w:rFonts w:hint="default" w:ascii="Bookman Old Style" w:hAnsi="Bookman Old Style" w:cs="Arial"/>
+                <w:lang w:val="en-US"/>
+              </w:rPr>
+            </w:pPr>
+            <w:r>
+              <w:rPr>
+                <w:rFonts w:hint="default" w:ascii="Bookman Old Style" w:hAnsi="Bookman Old Style" w:cs="Arial"/>
+                <w:lang w:val="en-US"/>
+              </w:rPr>
+              <w:t>11 Januari 2024</w:t>
+            </w:r>
+          </w:p>
+        </w:tc>
+      </w:tr>
+    </w:tbl>
+    <w:p>
+      <w:pPr>
+        <w:spacing w:after="0" w:line="240" w:lineRule="auto"/>
+        <w:jc w:val="center"/>
+        <w:rPr>
+          <w:rFonts w:ascii="Bookman Old Style" w:hAnsi="Bookman Old Style" w:cs="Arial"/>
+        </w:rPr>
+      </w:pPr>
+    </w:p>
+    <w:p>
+      <w:pPr>
+        <w:spacing w:after="0" w:line="240" w:lineRule="auto"/>
+        <w:jc w:val="center"/>
+        <w:rPr>
+          <w:rFonts w:ascii="Bookman Old Style" w:hAnsi="Bookman Old Style" w:cs="Arial"/>
+          <w:b/>
+          <w:sz w:val="32"/>
+        </w:rPr>
+      </w:pPr>
+    </w:p>
+    <w:p>
+      <w:pPr>
+        <w:spacing w:after="0" w:line="240" w:lineRule="auto"/>
+        <w:jc w:val="center"/>
+        <w:rPr>
+          <w:rFonts w:ascii="Bookman Old Style" w:hAnsi="Bookman Old Style" w:cs="Arial"/>
+          <w:b/>
+          <w:sz w:val="32"/>
+        </w:rPr>
+      </w:pPr>
+    </w:p>
+    <w:p>
+      <w:pPr>
+        <w:spacing w:after="0" w:line="240" w:lineRule="auto"/>
+        <w:jc w:val="center"/>
+        <w:rPr>
+          <w:rFonts w:ascii="Bookman Old Style" w:hAnsi="Bookman Old Style" w:cs="Arial"/>
+          <w:b/>
+          <w:sz w:val="32"/>
+        </w:rPr>
+      </w:pPr>
+    </w:p>
+    <w:p>
+      <w:pPr>
+        <w:spacing w:after="0" w:line="240" w:lineRule="auto"/>
+        <w:jc w:val="center"/>
+        <w:rPr>
+          <w:rFonts w:ascii="Bookman Old Style" w:hAnsi="Bookman Old Style" w:cs="Arial"/>
+          <w:b/>
+          <w:sz w:val="32"/>
+        </w:rPr>
+      </w:pPr>
+    </w:p>
+    <w:p>
+      <w:pPr>
+        <w:spacing w:after="0" w:line="240" w:lineRule="auto"/>
+        <w:jc w:val="center"/>
+        <w:rPr>
+          <w:rFonts w:ascii="Bookman Old Style" w:hAnsi="Bookman Old Style" w:cs="Arial"/>
+          <w:b/>
+          <w:sz w:val="32"/>
+        </w:rPr>
+      </w:pPr>
+    </w:p>
+    <w:p>
+      <w:pPr>
+        <w:spacing w:after="0" w:line="240" w:lineRule="auto"/>
+        <w:jc w:val="center"/>
+        <w:rPr>
+          <w:rFonts w:ascii="Bookman Old Style" w:hAnsi="Bookman Old Style" w:cs="Arial"/>
+          <w:b/>
+          <w:sz w:val="32"/>
+        </w:rPr>
+      </w:pPr>
+    </w:p>
+    <w:p>
+      <w:pPr>
+        <w:spacing w:after="0" w:line="240" w:lineRule="auto"/>
+        <w:jc w:val="center"/>
+        <w:rPr>
+          <w:rFonts w:ascii="Bookman Old Style" w:hAnsi="Bookman Old Style" w:cs="Arial"/>
+          <w:b/>
+          <w:sz w:val="32"/>
+        </w:rPr>
+      </w:pPr>
+    </w:p>
+    <w:p>
+      <w:pPr>
+        <w:spacing w:after="0" w:line="240" w:lineRule="auto"/>
+        <w:jc w:val="center"/>
+        <w:rPr>
+          <w:rFonts w:ascii="Bookman Old Style" w:hAnsi="Bookman Old Style" w:cs="Arial"/>
+          <w:b/>
+          <w:sz w:val="32"/>
+        </w:rPr>
+      </w:pPr>
+    </w:p>
+    <w:p>
+      <w:pPr>
+        <w:spacing w:after="0" w:line="240" w:lineRule="auto"/>
+        <w:jc w:val="center"/>
+        <w:rPr>
+          <w:rFonts w:ascii="Bookman Old Style" w:hAnsi="Bookman Old Style" w:cs="Arial"/>
+          <w:b/>
+          <w:sz w:val="32"/>
+        </w:rPr>
+      </w:pPr>
+    </w:p>
+    <w:p>
+      <w:pPr>
+        <w:spacing w:after="0" w:line="240" w:lineRule="auto"/>
+        <w:jc w:val="center"/>
+        <w:rPr>
+          <w:rFonts w:ascii="Bookman Old Style" w:hAnsi="Bookman Old Style" w:cs="Arial"/>
+          <w:b/>
+          <w:sz w:val="32"/>
+        </w:rPr>
+      </w:pPr>
+    </w:p>
+    <w:p>
+      <w:pPr>
+        <w:spacing w:after="0" w:line="240" w:lineRule="auto"/>
+        <w:jc w:val="center"/>
+        <w:rPr>
+          <w:rFonts w:ascii="Bookman Old Style" w:hAnsi="Bookman Old Style" w:cs="Arial"/>
+          <w:b/>
+          <w:sz w:val="32"/>
+        </w:rPr>
+      </w:pPr>
+      <w:r>
+        <w:rPr>
+          <w:rFonts w:hint="default" w:ascii="Bookman Old Style" w:hAnsi="Bookman Old Style" w:cs="Arial"/>
+          <w:b/>
+          <w:sz w:val="32"/>
+          <w:lang w:val="en-US"/>
+        </w:rPr>
+        <w:t>P</w:t>
+      </w:r>
+      <w:r>
+        <w:rPr>
+          <w:rFonts w:ascii="Bookman Old Style" w:hAnsi="Bookman Old Style" w:cs="Arial"/>
+          <w:b/>
+          <w:sz w:val="32"/>
+        </w:rPr>
+        <w:t>EMERINTAH KABUPATEN BINTAN</w:t>
+      </w:r>
+    </w:p>
+    <w:p>
+      <w:pPr>
+        <w:spacing w:after="0" w:line="240" w:lineRule="auto"/>
+        <w:jc w:val="center"/>
+        <w:rPr>
+          <w:rFonts w:ascii="Bookman Old Style" w:hAnsi="Bookman Old Style" w:cs="Arial"/>
+          <w:b/>
+          <w:sz w:val="28"/>
+        </w:rPr>
+      </w:pPr>
+      <w:r>
+        <w:rPr>
+          <w:rFonts w:hint="default" w:ascii="Bookman Old Style" w:hAnsi="Bookman Old Style" w:cs="Arial"/>
+          <w:b/>
+          <w:sz w:val="28"/>
+          <w:lang w:val="en-US"/>
+        </w:rPr>
+        <w:t>D</w:t>
+      </w:r>
+      <w:r>
+        <w:rPr>
+          <w:rFonts w:ascii="Bookman Old Style" w:hAnsi="Bookman Old Style" w:cs="Arial"/>
+          <w:b/>
+          <w:sz w:val="28"/>
+        </w:rPr>
+        <w:t xml:space="preserve">INAS KESEHATAN </w:t>
+      </w:r>
+    </w:p>
+    <w:p>
+      <w:pPr>
+        <w:spacing w:after="0" w:line="240" w:lineRule="auto"/>
+        <w:jc w:val="center"/>
+        <w:rPr>
+          <w:rFonts w:ascii="Bookman Old Style" w:hAnsi="Bookman Old Style" w:cs="Arial"/>
+          <w:b/>
+          <w:sz w:val="44"/>
+        </w:rPr>
+      </w:pPr>
+      <w:r>
+        <w:rPr>
+          <w:rFonts w:ascii="Bookman Old Style" w:hAnsi="Bookman Old Style" w:cs="Arial"/>
+          <w:b/>
+          <w:sz w:val="44"/>
+        </w:rPr>
+        <w:t>UPTD PUSKESMAS BERAKIT</w:t>
+      </w:r>
+    </w:p>
+    <w:p>
+      <w:pPr>
+        <w:spacing w:after="0" w:line="240" w:lineRule="auto"/>
+        <w:ind w:left="0" w:right="0" w:firstLine="0"/>
+        <w:jc w:val="left"/>
+        <w:rPr>
+          <w:rFonts w:ascii="Bookman Old Style" w:hAnsi="Bookman Old Style" w:eastAsia="Times New Roman" w:cs="Arial"/>
+          <w:lang w:val="en-GB" w:eastAsia="en-GB"/>
+        </w:rPr>
+      </w:pPr>
+      <w:r>
+        <w:rPr>
+          <w:rFonts w:ascii="Bookman Old Style" w:hAnsi="Bookman Old Style" w:eastAsia="Times New Roman" w:cs="Arial"/>
+          <w:lang w:val="en-GB" w:eastAsia="en-GB"/>
+        </w:rPr>
+        <w:br w:type="page"/>
+      </w:r>
+    </w:p>
     <w:tbl>
       <w:tblPr>
         <w:tblStyle w:val="3"/>
@@ -39,6 +740,12 @@
             <w:insideH w:val="single" w:color="auto" w:sz="4" w:space="0"/>
             <w:insideV w:val="single" w:color="auto" w:sz="4" w:space="0"/>
           </w:tblBorders>
+          <w:tblCellMar>
+            <w:top w:w="0" w:type="dxa"/>
+            <w:left w:w="108" w:type="dxa"/>
+            <w:bottom w:w="0" w:type="dxa"/>
+            <w:right w:w="108" w:type="dxa"/>
+          </w:tblCellMar>
         </w:tblPrEx>
         <w:trPr>
           <w:trHeight w:val="125" w:hRule="atLeast"/>
@@ -86,7 +793,7 @@
                           </pic:cNvPicPr>
                         </pic:nvPicPr>
                         <pic:blipFill>
-                          <a:blip r:embed="rId6">
+                          <a:blip r:embed="rId9">
                             <a:extLst>
                               <a:ext uri="{28A0092B-C50C-407E-A947-70E740481C1C}">
                                 <a14:useLocalDpi xmlns:a14="http://schemas.microsoft.com/office/drawing/2010/main" val="0"/>
@@ -140,6 +847,59 @@
             </w:pPr>
             <w:r>
               <w:rPr>
+                <w:rFonts w:hint="default" w:ascii="Bookman Old Style" w:hAnsi="Bookman Old Style" w:eastAsia="Times New Roman" w:cs="Arial"/>
+                <w:sz w:val="16"/>
+                <w:szCs w:val="16"/>
+                <w:lang w:val="en-US" w:eastAsia="en-GB"/>
+              </w:rPr>
+              <w:drawing>
+                <wp:anchor distT="0" distB="0" distL="114300" distR="114300" simplePos="0" relativeHeight="251669504" behindDoc="1" locked="0" layoutInCell="1" allowOverlap="1">
+                  <wp:simplePos x="0" y="0"/>
+                  <wp:positionH relativeFrom="column">
+                    <wp:posOffset>2849880</wp:posOffset>
+                  </wp:positionH>
+                  <wp:positionV relativeFrom="paragraph">
+                    <wp:posOffset>-739140</wp:posOffset>
+                  </wp:positionV>
+                  <wp:extent cx="1924685" cy="708025"/>
+                  <wp:effectExtent l="0" t="0" r="0" b="15875"/>
+                  <wp:wrapNone/>
+                  <wp:docPr id="4" name="Picture 4" descr="dokumen_terkendali"/>
+                  <wp:cNvGraphicFramePr>
+                    <a:graphicFrameLocks xmlns:a="http://schemas.openxmlformats.org/drawingml/2006/main" noChangeAspect="1"/>
+                  </wp:cNvGraphicFramePr>
+                  <a:graphic xmlns:a="http://schemas.openxmlformats.org/drawingml/2006/main">
+                    <a:graphicData uri="http://schemas.openxmlformats.org/drawingml/2006/picture">
+                      <pic:pic xmlns:pic="http://schemas.openxmlformats.org/drawingml/2006/picture">
+                        <pic:nvPicPr>
+                          <pic:cNvPr id="4" name="Picture 4" descr="dokumen_terkendali"/>
+                          <pic:cNvPicPr>
+                            <a:picLocks noChangeAspect="1"/>
+                          </pic:cNvPicPr>
+                        </pic:nvPicPr>
+                        <pic:blipFill>
+                          <a:blip r:embed="rId10"/>
+                          <a:stretch>
+                            <a:fillRect/>
+                          </a:stretch>
+                        </pic:blipFill>
+                        <pic:spPr>
+                          <a:xfrm>
+                            <a:off x="0" y="0"/>
+                            <a:ext cx="1924685" cy="708025"/>
+                          </a:xfrm>
+                          <a:prstGeom prst="rect">
+                            <a:avLst/>
+                          </a:prstGeom>
+                        </pic:spPr>
+                      </pic:pic>
+                    </a:graphicData>
+                  </a:graphic>
+                </wp:anchor>
+              </w:drawing>
+            </w:r>
+            <w:r>
+              <w:rPr>
                 <w:rFonts w:hint="default" w:ascii="Arial" w:hAnsi="Arial" w:eastAsia="Times New Roman" w:cs="Arial"/>
                 <w:b/>
                 <w:sz w:val="28"/>
@@ -177,7 +937,7 @@
                     <wp:posOffset>118745</wp:posOffset>
                   </wp:positionH>
                   <wp:positionV relativeFrom="paragraph">
-                    <wp:posOffset>-114935</wp:posOffset>
+                    <wp:posOffset>49530</wp:posOffset>
                   </wp:positionV>
                   <wp:extent cx="1188720" cy="1147445"/>
                   <wp:effectExtent l="0" t="0" r="0" b="15240"/>
@@ -196,7 +956,7 @@
                           </pic:cNvPicPr>
                         </pic:nvPicPr>
                         <pic:blipFill>
-                          <a:blip r:embed="rId7">
+                          <a:blip r:embed="rId11">
                             <a:extLst>
                               <a:ext uri="{28A0092B-C50C-407E-A947-70E740481C1C}">
                                 <a14:useLocalDpi xmlns:a14="http://schemas.microsoft.com/office/drawing/2010/main" val="0"/>
@@ -848,6 +1608,59 @@
                 <w:lang w:val="en-GB" w:eastAsia="en-GB"/>
               </w:rPr>
             </w:pPr>
+            <w:r>
+              <w:rPr>
+                <w:rFonts w:hint="default" w:ascii="Bookman Old Style" w:hAnsi="Bookman Old Style" w:eastAsia="Times New Roman" w:cs="Arial"/>
+                <w:sz w:val="16"/>
+                <w:szCs w:val="16"/>
+                <w:lang w:val="en-US" w:eastAsia="en-GB"/>
+              </w:rPr>
+              <w:drawing>
+                <wp:anchor distT="0" distB="0" distL="114300" distR="114300" simplePos="0" relativeHeight="251668480" behindDoc="1" locked="0" layoutInCell="1" allowOverlap="1">
+                  <wp:simplePos x="0" y="0"/>
+                  <wp:positionH relativeFrom="column">
+                    <wp:posOffset>1096010</wp:posOffset>
+                  </wp:positionH>
+                  <wp:positionV relativeFrom="paragraph">
+                    <wp:posOffset>75565</wp:posOffset>
+                  </wp:positionV>
+                  <wp:extent cx="930275" cy="988060"/>
+                  <wp:effectExtent l="0" t="0" r="0" b="2540"/>
+                  <wp:wrapNone/>
+                  <wp:docPr id="2" name="Picture 2" descr="ttd_mentor-removebg"/>
+                  <wp:cNvGraphicFramePr>
+                    <a:graphicFrameLocks xmlns:a="http://schemas.openxmlformats.org/drawingml/2006/main" noChangeAspect="1"/>
+                  </wp:cNvGraphicFramePr>
+                  <a:graphic xmlns:a="http://schemas.openxmlformats.org/drawingml/2006/main">
+                    <a:graphicData uri="http://schemas.openxmlformats.org/drawingml/2006/picture">
+                      <pic:pic xmlns:pic="http://schemas.openxmlformats.org/drawingml/2006/picture">
+                        <pic:nvPicPr>
+                          <pic:cNvPr id="2" name="Picture 2" descr="ttd_mentor-removebg"/>
+                          <pic:cNvPicPr>
+                            <a:picLocks noChangeAspect="1"/>
+                          </pic:cNvPicPr>
+                        </pic:nvPicPr>
+                        <pic:blipFill>
+                          <a:blip r:embed="rId12"/>
+                          <a:stretch>
+                            <a:fillRect/>
+                          </a:stretch>
+                        </pic:blipFill>
+                        <pic:spPr>
+                          <a:xfrm>
+                            <a:off x="0" y="0"/>
+                            <a:ext cx="930275" cy="988060"/>
+                          </a:xfrm>
+                          <a:prstGeom prst="rect">
+                            <a:avLst/>
+                          </a:prstGeom>
+                        </pic:spPr>
+                      </pic:pic>
+                    </a:graphicData>
+                  </a:graphic>
+                </wp:anchor>
+              </w:drawing>
+            </w:r>
           </w:p>
           <w:p>
             <w:pPr>
@@ -1499,7 +2312,16 @@
                 <w:rFonts w:ascii="Bookman Old Style" w:hAnsi="Bookman Old Style" w:eastAsia="Times New Roman" w:cs="Arial"/>
                 <w:lang w:eastAsia="en-GB"/>
               </w:rPr>
-              <w:t>Pemusnahan obat yang kadaluarsa atau rusak dilakukan BPFAK dengan berita acara, disaksikan 2 orang saksi</w:t>
+              <w:t>Pemusnahan obat yang kadaluarsa atau rusak dilakukan BPFAK dengan berita acara, disaksikan 2 oran</w:t>
+            </w:r>
+            <w:bookmarkStart w:id="0" w:name="_GoBack"/>
+            <w:bookmarkEnd w:id="0"/>
+            <w:r>
+              <w:rPr>
+                <w:rFonts w:ascii="Bookman Old Style" w:hAnsi="Bookman Old Style" w:eastAsia="Times New Roman" w:cs="Arial"/>
+                <w:lang w:eastAsia="en-GB"/>
+              </w:rPr>
+              <w:t>g saksi</w:t>
             </w:r>
           </w:p>
         </w:tc>
@@ -2064,8 +2886,6 @@
                 <w:lang w:eastAsia="en-GB"/>
               </w:rPr>
             </w:pPr>
-            <w:bookmarkStart w:id="0" w:name="_GoBack"/>
-            <w:bookmarkEnd w:id="0"/>
             <w:r>
               <w:pict>
                 <v:shape id="_x0000_s1027" o:spid="_x0000_s1027" o:spt="3" type="#_x0000_t3" style="position:absolute;left:0pt;margin-left:1.35pt;margin-top:18.3pt;height:83.3pt;width:359.15pt;z-index:251662336;mso-width-relative:page;mso-height-relative:page;" coordsize="21600,21600" o:gfxdata="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">
@@ -2445,12 +3265,6 @@
                   <w:insideH w:val="single" w:color="auto" w:sz="4" w:space="0"/>
                   <w:insideV w:val="single" w:color="auto" w:sz="4" w:space="0"/>
                 </w:tblBorders>
-                <w:tblCellMar>
-                  <w:top w:w="0" w:type="dxa"/>
-                  <w:left w:w="108" w:type="dxa"/>
-                  <w:bottom w:w="0" w:type="dxa"/>
-                  <w:right w:w="108" w:type="dxa"/>
-                </w:tblCellMar>
               </w:tblPrEx>
               <w:trPr>
                 <w:trHeight w:val="654" w:hRule="atLeast"/>

</xml_diff>